<commit_message>
[add] NAO Shraks Script implémentation
</commit_message>
<xml_diff>
--- a/NAO scirpts/Script de Shark Talk- Français.docx
+++ b/NAO scirpts/Script de Shark Talk- Français.docx
@@ -1466,6 +1466,157 @@
           <w:lang w:val="fr-FR"/>
         </w:rPr>
       </w:pPr>
+    </w:p>
+    <w:p>
+      <w:pPr>
+        <w:rPr>
+          <w:rFonts w:eastAsia="Times New Roman"/>
+          <w:color w:val="000000"/>
+          <w:sz w:val="22"/>
+          <w:szCs w:val="22"/>
+          <w:lang w:val="fr-FR"/>
+        </w:rPr>
+      </w:pPr>
+      <w:r>
+        <w:rPr>
+          <w:rFonts w:eastAsia="Times New Roman"/>
+          <w:color w:val="000000"/>
+          <w:sz w:val="22"/>
+          <w:szCs w:val="22"/>
+          <w:lang w:val="fr-FR"/>
+        </w:rPr>
+        <w:t xml:space="preserve">NAO </w:t>
+      </w:r>
+      <w:proofErr w:type="spellStart"/>
+      <w:r>
+        <w:rPr>
+          <w:rFonts w:eastAsia="Times New Roman"/>
+          <w:color w:val="000000"/>
+          <w:sz w:val="22"/>
+          <w:szCs w:val="22"/>
+          <w:lang w:val="fr-FR"/>
+        </w:rPr>
+        <w:t>interst_ab_</w:t>
+      </w:r>
+      <w:proofErr w:type="gramStart"/>
+      <w:r>
+        <w:rPr>
+          <w:rFonts w:eastAsia="Times New Roman"/>
+          <w:color w:val="000000"/>
+          <w:sz w:val="22"/>
+          <w:szCs w:val="22"/>
+          <w:lang w:val="fr-FR"/>
+        </w:rPr>
+        <w:t>sharks</w:t>
+      </w:r>
+      <w:proofErr w:type="spellEnd"/>
+      <w:r>
+        <w:rPr>
+          <w:rFonts w:eastAsia="Times New Roman"/>
+          <w:color w:val="000000"/>
+          <w:sz w:val="22"/>
+          <w:szCs w:val="22"/>
+          <w:lang w:val="fr-FR"/>
+        </w:rPr>
+        <w:t>:</w:t>
+      </w:r>
+      <w:proofErr w:type="gramEnd"/>
+    </w:p>
+    <w:p>
+      <w:pPr>
+        <w:rPr>
+          <w:rFonts w:eastAsia="Times New Roman"/>
+          <w:color w:val="000000"/>
+          <w:sz w:val="22"/>
+          <w:szCs w:val="22"/>
+          <w:lang w:val="fr-FR"/>
+        </w:rPr>
+      </w:pPr>
+      <w:r>
+        <w:rPr>
+          <w:rFonts w:eastAsia="Times New Roman"/>
+          <w:color w:val="000000"/>
+          <w:sz w:val="22"/>
+          <w:szCs w:val="22"/>
+          <w:lang w:val="fr-FR"/>
+        </w:rPr>
+        <w:t>(Se tourne vers le réservoir, puis se tourne de nouveau vers les invités) D'accord, peut-être que les requins sont plus intéressants que je ne le pensais. Mais y a-t-il des avantages à avoir des requins ?</w:t>
+      </w:r>
+    </w:p>
+    <w:p>
+      <w:pPr>
+        <w:rPr>
+          <w:rFonts w:eastAsia="Times New Roman"/>
+          <w:color w:val="000000"/>
+          <w:sz w:val="22"/>
+          <w:szCs w:val="22"/>
+          <w:lang w:val="fr-FR"/>
+        </w:rPr>
+      </w:pPr>
+    </w:p>
+    <w:p>
+      <w:pPr>
+        <w:rPr>
+          <w:rFonts w:eastAsia="Times New Roman"/>
+          <w:color w:val="000000"/>
+          <w:sz w:val="22"/>
+          <w:szCs w:val="22"/>
+          <w:lang w:val="fr-FR"/>
+        </w:rPr>
+      </w:pPr>
+      <w:r>
+        <w:rPr>
+          <w:rFonts w:eastAsia="Times New Roman"/>
+          <w:color w:val="000000"/>
+          <w:sz w:val="22"/>
+          <w:szCs w:val="22"/>
+          <w:lang w:val="fr-FR"/>
+        </w:rPr>
+        <w:t>EDU :</w:t>
+      </w:r>
+    </w:p>
+    <w:p>
+      <w:pPr>
+        <w:rPr>
+          <w:rFonts w:eastAsia="Times New Roman"/>
+          <w:color w:val="000000"/>
+          <w:sz w:val="22"/>
+          <w:szCs w:val="22"/>
+          <w:lang w:val="fr-FR"/>
+        </w:rPr>
+      </w:pPr>
+      <w:r>
+        <w:rPr>
+          <w:rFonts w:eastAsia="Times New Roman"/>
+          <w:color w:val="000000"/>
+          <w:sz w:val="22"/>
+          <w:szCs w:val="22"/>
+          <w:lang w:val="fr-FR"/>
+        </w:rPr>
+        <w:t>Oui, les requins sont souvent appelés les médecins de l'océan. Ils aident à prévenir la propagation des maladies et à maintenir des écosystèmes marins sains. Peux-tu deviner combien de requins sont tués chaque année ?</w:t>
+      </w:r>
+    </w:p>
+    <w:p>
+      <w:pPr>
+        <w:rPr>
+          <w:rFonts w:eastAsia="Times New Roman"/>
+          <w:color w:val="000000"/>
+          <w:sz w:val="22"/>
+          <w:szCs w:val="22"/>
+          <w:lang w:val="fr-FR"/>
+        </w:rPr>
+      </w:pPr>
+    </w:p>
+    <w:p>
+      <w:pPr>
+        <w:rPr>
+          <w:rFonts w:eastAsia="Times New Roman"/>
+          <w:color w:val="000000"/>
+          <w:sz w:val="22"/>
+          <w:szCs w:val="22"/>
+          <w:lang w:val="fr-FR"/>
+        </w:rPr>
+      </w:pPr>
       <w:r>
         <w:rPr>
           <w:rFonts w:eastAsia="Times New Roman"/>
@@ -1495,7 +1646,7 @@
           <w:szCs w:val="22"/>
           <w:lang w:val="fr-FR"/>
         </w:rPr>
-        <w:t>(Se tourne vers le réservoir, puis se tourne de nouveau vers les invités) D'accord, peut-être que les requins sont plus intéressants que je ne le pensais. Mais y a-t-il des avantages à avoir des requins ?</w:t>
+        <w:t>Je ne sais pas, peut-être que tu peux demander à nos invités.</w:t>
       </w:r>
     </w:p>
     <w:p>
@@ -1548,7 +1699,7 @@
           <w:szCs w:val="22"/>
           <w:lang w:val="fr-FR"/>
         </w:rPr>
-        <w:t>Oui, les requins sont souvent appelés les médecins de l'océan. Ils aident à prévenir la propagation des maladies et à maintenir des écosystèmes marins sains. Peux-tu deviner combien de requins sont tués chaque année ?</w:t>
+        <w:t>(Regarde les invités) Jusqu'à 100 millions de requins sont tués chaque année, contre seulement 10 décès humains accidentels causés par des requins.</w:t>
       </w:r>
     </w:p>
     <w:p>
@@ -1601,7 +1752,28 @@
           <w:szCs w:val="22"/>
           <w:lang w:val="fr-FR"/>
         </w:rPr>
-        <w:t>Je ne sais pas, peut-être que tu peux demander à nos invités.</w:t>
+        <w:t>(Sourit, lève les bras en position de bodybuilder) Et zéro robot mangé par des requins !</w:t>
+      </w:r>
+    </w:p>
+    <w:p>
+      <w:pPr>
+        <w:rPr>
+          <w:rFonts w:eastAsia="Times New Roman"/>
+          <w:color w:val="000000"/>
+          <w:sz w:val="22"/>
+          <w:szCs w:val="22"/>
+          <w:lang w:val="fr-FR"/>
+        </w:rPr>
+      </w:pPr>
+      <w:r>
+        <w:rPr>
+          <w:rFonts w:eastAsia="Times New Roman"/>
+          <w:color w:val="000000"/>
+          <w:sz w:val="22"/>
+          <w:szCs w:val="22"/>
+          <w:lang w:val="fr-FR"/>
+        </w:rPr>
+        <w:t>(Reprend sa position normale)</w:t>
       </w:r>
     </w:p>
     <w:p>
@@ -1654,7 +1826,7 @@
           <w:szCs w:val="22"/>
           <w:lang w:val="fr-FR"/>
         </w:rPr>
-        <w:t>(Regarde les invités) Jusqu'à 100 millions de requins sont tués chaque année, contre seulement 10 décès humains accidentels causés par des requins.</w:t>
+        <w:t>(Rit) Tu as raison. Les humains sont beaucoup plus dangereux pour les requins que les requins ne le sont pour nous. NAO, sais-tu pourquoi nous tuons les requins ?</w:t>
       </w:r>
     </w:p>
     <w:p>
@@ -1707,40 +1879,124 @@
           <w:szCs w:val="22"/>
           <w:lang w:val="fr-FR"/>
         </w:rPr>
-        <w:t>(Sourit, lève les bras en position de bodybuilder) Et zéro robot mangé par des requins !</w:t>
-      </w:r>
-    </w:p>
-    <w:p>
-      <w:pPr>
-        <w:rPr>
-          <w:rFonts w:eastAsia="Times New Roman"/>
-          <w:color w:val="000000"/>
-          <w:sz w:val="22"/>
-          <w:szCs w:val="22"/>
-          <w:lang w:val="fr-FR"/>
-        </w:rPr>
-      </w:pPr>
-      <w:r>
-        <w:rPr>
-          <w:rFonts w:eastAsia="Times New Roman"/>
-          <w:color w:val="000000"/>
-          <w:sz w:val="22"/>
-          <w:szCs w:val="22"/>
-          <w:lang w:val="fr-FR"/>
-        </w:rPr>
-        <w:t>(Reprend sa position normale)</w:t>
-      </w:r>
-    </w:p>
-    <w:p>
-      <w:pPr>
-        <w:rPr>
-          <w:rFonts w:eastAsia="Times New Roman"/>
-          <w:color w:val="000000"/>
-          <w:sz w:val="22"/>
-          <w:szCs w:val="22"/>
-          <w:lang w:val="fr-FR"/>
-        </w:rPr>
-      </w:pPr>
+        <w:t>Je crois que je sais :</w:t>
+      </w:r>
+    </w:p>
+    <w:p>
+      <w:pPr>
+        <w:rPr>
+          <w:rFonts w:eastAsia="Times New Roman"/>
+          <w:color w:val="000000"/>
+          <w:sz w:val="22"/>
+          <w:szCs w:val="22"/>
+          <w:lang w:val="fr-FR"/>
+        </w:rPr>
+      </w:pPr>
+    </w:p>
+    <w:p>
+      <w:pPr>
+        <w:rPr>
+          <w:rFonts w:eastAsia="Times New Roman"/>
+          <w:color w:val="000000"/>
+          <w:sz w:val="22"/>
+          <w:szCs w:val="22"/>
+          <w:lang w:val="fr-FR"/>
+        </w:rPr>
+      </w:pPr>
+      <w:r>
+        <w:rPr>
+          <w:rFonts w:eastAsia="Times New Roman"/>
+          <w:color w:val="000000"/>
+          <w:sz w:val="22"/>
+          <w:szCs w:val="22"/>
+          <w:lang w:val="fr-FR"/>
+        </w:rPr>
+        <w:t>Pour manger</w:t>
+      </w:r>
+    </w:p>
+    <w:p>
+      <w:pPr>
+        <w:rPr>
+          <w:rFonts w:eastAsia="Times New Roman"/>
+          <w:color w:val="000000"/>
+          <w:sz w:val="22"/>
+          <w:szCs w:val="22"/>
+          <w:lang w:val="fr-FR"/>
+        </w:rPr>
+      </w:pPr>
+      <w:r>
+        <w:rPr>
+          <w:rFonts w:eastAsia="Times New Roman"/>
+          <w:color w:val="000000"/>
+          <w:sz w:val="22"/>
+          <w:szCs w:val="22"/>
+          <w:lang w:val="fr-FR"/>
+        </w:rPr>
+        <w:t>Pour obtenir leurs nageoires pour la soupe ou la médecine</w:t>
+      </w:r>
+    </w:p>
+    <w:p>
+      <w:pPr>
+        <w:rPr>
+          <w:rFonts w:eastAsia="Times New Roman"/>
+          <w:color w:val="000000"/>
+          <w:sz w:val="22"/>
+          <w:szCs w:val="22"/>
+          <w:lang w:val="fr-FR"/>
+        </w:rPr>
+      </w:pPr>
+      <w:r>
+        <w:rPr>
+          <w:rFonts w:eastAsia="Times New Roman"/>
+          <w:color w:val="000000"/>
+          <w:sz w:val="22"/>
+          <w:szCs w:val="22"/>
+          <w:lang w:val="fr-FR"/>
+        </w:rPr>
+        <w:t>Prises accessoires, car ils se retrouvent pris dans les filets de pêche</w:t>
+      </w:r>
+    </w:p>
+    <w:p>
+      <w:pPr>
+        <w:rPr>
+          <w:rFonts w:eastAsia="Times New Roman"/>
+          <w:color w:val="000000"/>
+          <w:sz w:val="22"/>
+          <w:szCs w:val="22"/>
+          <w:lang w:val="fr-FR"/>
+        </w:rPr>
+      </w:pPr>
+      <w:r>
+        <w:rPr>
+          <w:rFonts w:eastAsia="Times New Roman"/>
+          <w:color w:val="000000"/>
+          <w:sz w:val="22"/>
+          <w:szCs w:val="22"/>
+          <w:lang w:val="fr-FR"/>
+        </w:rPr>
+        <w:t>Destruction de l'habitat</w:t>
+      </w:r>
+    </w:p>
+    <w:p>
+      <w:pPr>
+        <w:rPr>
+          <w:rFonts w:eastAsia="Times New Roman"/>
+          <w:color w:val="000000"/>
+          <w:sz w:val="22"/>
+          <w:szCs w:val="22"/>
+          <w:lang w:val="fr-FR"/>
+        </w:rPr>
+      </w:pPr>
+      <w:r>
+        <w:rPr>
+          <w:rFonts w:eastAsia="Times New Roman"/>
+          <w:color w:val="000000"/>
+          <w:sz w:val="22"/>
+          <w:szCs w:val="22"/>
+          <w:lang w:val="fr-FR"/>
+        </w:rPr>
+        <w:t>Pollution</w:t>
+      </w:r>
     </w:p>
     <w:p>
       <w:pPr>
@@ -1781,7 +2037,7 @@
           <w:szCs w:val="22"/>
           <w:lang w:val="fr-FR"/>
         </w:rPr>
-        <w:t>(Rit) Tu as raison. Les humains sont beaucoup plus dangereux pour les requins que les requins ne le sont pour nous. NAO, sais-tu pourquoi nous tuons les requins ?</w:t>
+        <w:t>Excellente réponse, NAO !</w:t>
       </w:r>
     </w:p>
     <w:p>
@@ -1834,124 +2090,19 @@
           <w:szCs w:val="22"/>
           <w:lang w:val="fr-FR"/>
         </w:rPr>
-        <w:t>Je crois que je sais :</w:t>
-      </w:r>
-    </w:p>
-    <w:p>
-      <w:pPr>
-        <w:rPr>
-          <w:rFonts w:eastAsia="Times New Roman"/>
-          <w:color w:val="000000"/>
-          <w:sz w:val="22"/>
-          <w:szCs w:val="22"/>
-          <w:lang w:val="fr-FR"/>
-        </w:rPr>
-      </w:pPr>
-    </w:p>
-    <w:p>
-      <w:pPr>
-        <w:rPr>
-          <w:rFonts w:eastAsia="Times New Roman"/>
-          <w:color w:val="000000"/>
-          <w:sz w:val="22"/>
-          <w:szCs w:val="22"/>
-          <w:lang w:val="fr-FR"/>
-        </w:rPr>
-      </w:pPr>
-      <w:r>
-        <w:rPr>
-          <w:rFonts w:eastAsia="Times New Roman"/>
-          <w:color w:val="000000"/>
-          <w:sz w:val="22"/>
-          <w:szCs w:val="22"/>
-          <w:lang w:val="fr-FR"/>
-        </w:rPr>
-        <w:t>Pour manger</w:t>
-      </w:r>
-    </w:p>
-    <w:p>
-      <w:pPr>
-        <w:rPr>
-          <w:rFonts w:eastAsia="Times New Roman"/>
-          <w:color w:val="000000"/>
-          <w:sz w:val="22"/>
-          <w:szCs w:val="22"/>
-          <w:lang w:val="fr-FR"/>
-        </w:rPr>
-      </w:pPr>
-      <w:r>
-        <w:rPr>
-          <w:rFonts w:eastAsia="Times New Roman"/>
-          <w:color w:val="000000"/>
-          <w:sz w:val="22"/>
-          <w:szCs w:val="22"/>
-          <w:lang w:val="fr-FR"/>
-        </w:rPr>
-        <w:t>Pour obtenir leurs nageoires pour la soupe ou la médecine</w:t>
-      </w:r>
-    </w:p>
-    <w:p>
-      <w:pPr>
-        <w:rPr>
-          <w:rFonts w:eastAsia="Times New Roman"/>
-          <w:color w:val="000000"/>
-          <w:sz w:val="22"/>
-          <w:szCs w:val="22"/>
-          <w:lang w:val="fr-FR"/>
-        </w:rPr>
-      </w:pPr>
-      <w:r>
-        <w:rPr>
-          <w:rFonts w:eastAsia="Times New Roman"/>
-          <w:color w:val="000000"/>
-          <w:sz w:val="22"/>
-          <w:szCs w:val="22"/>
-          <w:lang w:val="fr-FR"/>
-        </w:rPr>
-        <w:t>Prises accessoires, car ils se retrouvent pris dans les filets de pêche</w:t>
-      </w:r>
-    </w:p>
-    <w:p>
-      <w:pPr>
-        <w:rPr>
-          <w:rFonts w:eastAsia="Times New Roman"/>
-          <w:color w:val="000000"/>
-          <w:sz w:val="22"/>
-          <w:szCs w:val="22"/>
-          <w:lang w:val="fr-FR"/>
-        </w:rPr>
-      </w:pPr>
-      <w:r>
-        <w:rPr>
-          <w:rFonts w:eastAsia="Times New Roman"/>
-          <w:color w:val="000000"/>
-          <w:sz w:val="22"/>
-          <w:szCs w:val="22"/>
-          <w:lang w:val="fr-FR"/>
-        </w:rPr>
-        <w:t>Destruction de l'habitat</w:t>
-      </w:r>
-    </w:p>
-    <w:p>
-      <w:pPr>
-        <w:rPr>
-          <w:rFonts w:eastAsia="Times New Roman"/>
-          <w:color w:val="000000"/>
-          <w:sz w:val="22"/>
-          <w:szCs w:val="22"/>
-          <w:lang w:val="fr-FR"/>
-        </w:rPr>
-      </w:pPr>
-      <w:r>
-        <w:rPr>
-          <w:rFonts w:eastAsia="Times New Roman"/>
-          <w:color w:val="000000"/>
-          <w:sz w:val="22"/>
-          <w:szCs w:val="22"/>
-          <w:lang w:val="fr-FR"/>
-        </w:rPr>
-        <w:t>Pollution</w:t>
-      </w:r>
+        <w:t>Mais que pouvons-nous faire pour protéger les requins ?</w:t>
+      </w:r>
+    </w:p>
+    <w:p>
+      <w:pPr>
+        <w:rPr>
+          <w:rFonts w:eastAsia="Times New Roman"/>
+          <w:color w:val="000000"/>
+          <w:sz w:val="22"/>
+          <w:szCs w:val="22"/>
+          <w:lang w:val="fr-FR"/>
+        </w:rPr>
+      </w:pPr>
     </w:p>
     <w:p>
       <w:pPr>
@@ -1992,112 +2143,6 @@
           <w:szCs w:val="22"/>
           <w:lang w:val="fr-FR"/>
         </w:rPr>
-        <w:t>Excellente réponse, NAO !</w:t>
-      </w:r>
-    </w:p>
-    <w:p>
-      <w:pPr>
-        <w:rPr>
-          <w:rFonts w:eastAsia="Times New Roman"/>
-          <w:color w:val="000000"/>
-          <w:sz w:val="22"/>
-          <w:szCs w:val="22"/>
-          <w:lang w:val="fr-FR"/>
-        </w:rPr>
-      </w:pPr>
-    </w:p>
-    <w:p>
-      <w:pPr>
-        <w:rPr>
-          <w:rFonts w:eastAsia="Times New Roman"/>
-          <w:color w:val="000000"/>
-          <w:sz w:val="22"/>
-          <w:szCs w:val="22"/>
-          <w:lang w:val="fr-FR"/>
-        </w:rPr>
-      </w:pPr>
-      <w:r>
-        <w:rPr>
-          <w:rFonts w:eastAsia="Times New Roman"/>
-          <w:color w:val="000000"/>
-          <w:sz w:val="22"/>
-          <w:szCs w:val="22"/>
-          <w:lang w:val="fr-FR"/>
-        </w:rPr>
-        <w:t>NAO :</w:t>
-      </w:r>
-    </w:p>
-    <w:p>
-      <w:pPr>
-        <w:rPr>
-          <w:rFonts w:eastAsia="Times New Roman"/>
-          <w:color w:val="000000"/>
-          <w:sz w:val="22"/>
-          <w:szCs w:val="22"/>
-          <w:lang w:val="fr-FR"/>
-        </w:rPr>
-      </w:pPr>
-      <w:r>
-        <w:rPr>
-          <w:rFonts w:eastAsia="Times New Roman"/>
-          <w:color w:val="000000"/>
-          <w:sz w:val="22"/>
-          <w:szCs w:val="22"/>
-          <w:lang w:val="fr-FR"/>
-        </w:rPr>
-        <w:t>Mais que pouvons-nous faire pour protéger les requins ?</w:t>
-      </w:r>
-    </w:p>
-    <w:p>
-      <w:pPr>
-        <w:rPr>
-          <w:rFonts w:eastAsia="Times New Roman"/>
-          <w:color w:val="000000"/>
-          <w:sz w:val="22"/>
-          <w:szCs w:val="22"/>
-          <w:lang w:val="fr-FR"/>
-        </w:rPr>
-      </w:pPr>
-    </w:p>
-    <w:p>
-      <w:pPr>
-        <w:rPr>
-          <w:rFonts w:eastAsia="Times New Roman"/>
-          <w:color w:val="000000"/>
-          <w:sz w:val="22"/>
-          <w:szCs w:val="22"/>
-          <w:lang w:val="fr-FR"/>
-        </w:rPr>
-      </w:pPr>
-      <w:r>
-        <w:rPr>
-          <w:rFonts w:eastAsia="Times New Roman"/>
-          <w:color w:val="000000"/>
-          <w:sz w:val="22"/>
-          <w:szCs w:val="22"/>
-          <w:lang w:val="fr-FR"/>
-        </w:rPr>
-        <w:t>EDU :</w:t>
-      </w:r>
-    </w:p>
-    <w:p>
-      <w:pPr>
-        <w:rPr>
-          <w:rFonts w:eastAsia="Times New Roman"/>
-          <w:color w:val="000000"/>
-          <w:sz w:val="22"/>
-          <w:szCs w:val="22"/>
-          <w:lang w:val="fr-FR"/>
-        </w:rPr>
-      </w:pPr>
-      <w:r>
-        <w:rPr>
-          <w:rFonts w:eastAsia="Times New Roman"/>
-          <w:color w:val="000000"/>
-          <w:sz w:val="22"/>
-          <w:szCs w:val="22"/>
-          <w:lang w:val="fr-FR"/>
-        </w:rPr>
         <w:t>Nous pouvons faire beaucoup de choses, mais voici quelques-unes qui sont faciles et très importantes :</w:t>
       </w:r>
     </w:p>
@@ -2151,6 +2196,7 @@
           <w:szCs w:val="22"/>
           <w:lang w:val="fr-FR"/>
         </w:rPr>
+        <w:lastRenderedPageBreak/>
         <w:t>Pratiquer et promouvoir une pêche responsable.</w:t>
       </w:r>
     </w:p>
@@ -2172,7 +2218,6 @@
           <w:szCs w:val="22"/>
           <w:lang w:val="fr-FR"/>
         </w:rPr>
-        <w:lastRenderedPageBreak/>
         <w:t>Éviter les aliments qui utilisent des nageoires de requin, comme la soupe aux ailerons de requin.</w:t>
       </w:r>
     </w:p>
@@ -5206,12 +5251,7 @@
 </file>
 
 <file path=customXml/item1.xml><?xml version="1.0" encoding="utf-8"?>
-<?mso-contentType ?>
-<FormTemplates xmlns="http://schemas.microsoft.com/sharepoint/v3/contenttype/forms">
-  <Display>DocumentLibraryForm</Display>
-  <Edit>DocumentLibraryForm</Edit>
-  <New>DocumentLibraryForm</New>
-</FormTemplates>
+<b:Sources xmlns:b="http://schemas.openxmlformats.org/officeDocument/2006/bibliography" xmlns="http://schemas.openxmlformats.org/officeDocument/2006/bibliography" SelectedStyle="\APASixthEditionOfficeOnline.xsl" StyleName="APA" Version="6"/>
 </file>
 
 <file path=customXml/item2.xml><?xml version="1.0" encoding="utf-8"?>
@@ -5448,7 +5488,12 @@
 </file>
 
 <file path=customXml/item3.xml><?xml version="1.0" encoding="utf-8"?>
-<b:Sources xmlns:b="http://schemas.openxmlformats.org/officeDocument/2006/bibliography" xmlns="http://schemas.openxmlformats.org/officeDocument/2006/bibliography" SelectedStyle="\APASixthEditionOfficeOnline.xsl" StyleName="APA" Version="6"/>
+<?mso-contentType ?>
+<FormTemplates xmlns="http://schemas.microsoft.com/sharepoint/v3/contenttype/forms">
+  <Display>DocumentLibraryForm</Display>
+  <Edit>DocumentLibraryForm</Edit>
+  <New>DocumentLibraryForm</New>
+</FormTemplates>
 </file>
 
 <file path=customXml/item4.xml><?xml version="1.0" encoding="utf-8"?>
@@ -5460,9 +5505,9 @@
 </file>
 
 <file path=customXml/itemProps1.xml><?xml version="1.0" encoding="utf-8"?>
-<ds:datastoreItem xmlns:ds="http://schemas.openxmlformats.org/officeDocument/2006/customXml" ds:itemID="{F0CBB83C-222F-49F5-82E5-1CCF5D7B7CE9}">
+<ds:datastoreItem xmlns:ds="http://schemas.openxmlformats.org/officeDocument/2006/customXml" ds:itemID="{105AFB9F-286A-471E-95B3-E60C4FAF847F}">
   <ds:schemaRefs>
-    <ds:schemaRef ds:uri="http://schemas.microsoft.com/sharepoint/v3/contenttype/forms"/>
+    <ds:schemaRef ds:uri="http://schemas.openxmlformats.org/officeDocument/2006/bibliography"/>
   </ds:schemaRefs>
 </ds:datastoreItem>
 </file>
@@ -5487,9 +5532,9 @@
 </file>
 
 <file path=customXml/itemProps3.xml><?xml version="1.0" encoding="utf-8"?>
-<ds:datastoreItem xmlns:ds="http://schemas.openxmlformats.org/officeDocument/2006/customXml" ds:itemID="{105AFB9F-286A-471E-95B3-E60C4FAF847F}">
+<ds:datastoreItem xmlns:ds="http://schemas.openxmlformats.org/officeDocument/2006/customXml" ds:itemID="{F0CBB83C-222F-49F5-82E5-1CCF5D7B7CE9}">
   <ds:schemaRefs>
-    <ds:schemaRef ds:uri="http://schemas.openxmlformats.org/officeDocument/2006/bibliography"/>
+    <ds:schemaRef ds:uri="http://schemas.microsoft.com/sharepoint/v3/contenttype/forms"/>
   </ds:schemaRefs>
 </ds:datastoreItem>
 </file>

</xml_diff>

<commit_message>
[add] sharks script movement
</commit_message>
<xml_diff>
--- a/NAO scirpts/Script de Shark Talk- Français.docx
+++ b/NAO scirpts/Script de Shark Talk- Français.docx
@@ -1911,92 +1911,294 @@
           <w:szCs w:val="22"/>
           <w:lang w:val="fr-FR"/>
         </w:rPr>
-        <w:t>Pour manger</w:t>
-      </w:r>
-    </w:p>
-    <w:p>
-      <w:pPr>
-        <w:rPr>
-          <w:rFonts w:eastAsia="Times New Roman"/>
-          <w:color w:val="000000"/>
-          <w:sz w:val="22"/>
-          <w:szCs w:val="22"/>
-          <w:lang w:val="fr-FR"/>
-        </w:rPr>
-      </w:pPr>
-      <w:r>
-        <w:rPr>
-          <w:rFonts w:eastAsia="Times New Roman"/>
-          <w:color w:val="000000"/>
-          <w:sz w:val="22"/>
-          <w:szCs w:val="22"/>
-          <w:lang w:val="fr-FR"/>
-        </w:rPr>
-        <w:t>Pour obtenir leurs nageoires pour la soupe ou la médecine</w:t>
-      </w:r>
-    </w:p>
-    <w:p>
-      <w:pPr>
-        <w:rPr>
-          <w:rFonts w:eastAsia="Times New Roman"/>
-          <w:color w:val="000000"/>
-          <w:sz w:val="22"/>
-          <w:szCs w:val="22"/>
-          <w:lang w:val="fr-FR"/>
-        </w:rPr>
-      </w:pPr>
-      <w:r>
-        <w:rPr>
-          <w:rFonts w:eastAsia="Times New Roman"/>
-          <w:color w:val="000000"/>
-          <w:sz w:val="22"/>
-          <w:szCs w:val="22"/>
-          <w:lang w:val="fr-FR"/>
-        </w:rPr>
-        <w:t>Prises accessoires, car ils se retrouvent pris dans les filets de pêche</w:t>
-      </w:r>
-    </w:p>
-    <w:p>
-      <w:pPr>
-        <w:rPr>
-          <w:rFonts w:eastAsia="Times New Roman"/>
-          <w:color w:val="000000"/>
-          <w:sz w:val="22"/>
-          <w:szCs w:val="22"/>
-          <w:lang w:val="fr-FR"/>
-        </w:rPr>
-      </w:pPr>
-      <w:r>
-        <w:rPr>
-          <w:rFonts w:eastAsia="Times New Roman"/>
-          <w:color w:val="000000"/>
-          <w:sz w:val="22"/>
-          <w:szCs w:val="22"/>
-          <w:lang w:val="fr-FR"/>
-        </w:rPr>
-        <w:t>Destruction de l'habitat</w:t>
-      </w:r>
-    </w:p>
-    <w:p>
-      <w:pPr>
-        <w:rPr>
-          <w:rFonts w:eastAsia="Times New Roman"/>
-          <w:color w:val="000000"/>
-          <w:sz w:val="22"/>
-          <w:szCs w:val="22"/>
-          <w:lang w:val="fr-FR"/>
-        </w:rPr>
-      </w:pPr>
-      <w:r>
-        <w:rPr>
-          <w:rFonts w:eastAsia="Times New Roman"/>
-          <w:color w:val="000000"/>
-          <w:sz w:val="22"/>
-          <w:szCs w:val="22"/>
-          <w:lang w:val="fr-FR"/>
-        </w:rPr>
-        <w:t>Pollution</w:t>
-      </w:r>
+        <w:t>D’abord p</w:t>
+      </w:r>
+      <w:r>
+        <w:rPr>
+          <w:rFonts w:eastAsia="Times New Roman"/>
+          <w:color w:val="000000"/>
+          <w:sz w:val="22"/>
+          <w:szCs w:val="22"/>
+          <w:lang w:val="fr-FR"/>
+        </w:rPr>
+        <w:t>our manger</w:t>
+      </w:r>
+      <w:r>
+        <w:rPr>
+          <w:rFonts w:eastAsia="Times New Roman"/>
+          <w:color w:val="000000"/>
+          <w:sz w:val="22"/>
+          <w:szCs w:val="22"/>
+          <w:lang w:val="fr-FR"/>
+        </w:rPr>
+        <w:t>.</w:t>
+      </w:r>
+    </w:p>
+    <w:p>
+      <w:pPr>
+        <w:rPr>
+          <w:rFonts w:eastAsia="Times New Roman"/>
+          <w:color w:val="000000"/>
+          <w:sz w:val="22"/>
+          <w:szCs w:val="22"/>
+          <w:lang w:val="fr-FR"/>
+        </w:rPr>
+      </w:pPr>
+      <w:r>
+        <w:rPr>
+          <w:rFonts w:eastAsia="Times New Roman"/>
+          <w:color w:val="000000"/>
+          <w:sz w:val="22"/>
+          <w:szCs w:val="22"/>
+          <w:lang w:val="fr-FR"/>
+        </w:rPr>
+        <w:t>Ensuite p</w:t>
+      </w:r>
+      <w:r>
+        <w:rPr>
+          <w:rFonts w:eastAsia="Times New Roman"/>
+          <w:color w:val="000000"/>
+          <w:sz w:val="22"/>
+          <w:szCs w:val="22"/>
+          <w:lang w:val="fr-FR"/>
+        </w:rPr>
+        <w:t>our obtenir leurs nageoires pour la soupe ou la médecine</w:t>
+      </w:r>
+      <w:r>
+        <w:rPr>
+          <w:rFonts w:eastAsia="Times New Roman"/>
+          <w:color w:val="000000"/>
+          <w:sz w:val="22"/>
+          <w:szCs w:val="22"/>
+          <w:lang w:val="fr-FR"/>
+        </w:rPr>
+        <w:t>.</w:t>
+      </w:r>
+    </w:p>
+    <w:p>
+      <w:pPr>
+        <w:rPr>
+          <w:rFonts w:eastAsia="Times New Roman"/>
+          <w:color w:val="000000"/>
+          <w:sz w:val="22"/>
+          <w:szCs w:val="22"/>
+          <w:lang w:val="fr-FR"/>
+        </w:rPr>
+      </w:pPr>
+      <w:r>
+        <w:rPr>
+          <w:rFonts w:eastAsia="Times New Roman"/>
+          <w:color w:val="000000"/>
+          <w:sz w:val="22"/>
+          <w:szCs w:val="22"/>
+          <w:lang w:val="fr-FR"/>
+        </w:rPr>
+        <w:t>Et p</w:t>
+      </w:r>
+      <w:r>
+        <w:rPr>
+          <w:rFonts w:eastAsia="Times New Roman"/>
+          <w:color w:val="000000"/>
+          <w:sz w:val="22"/>
+          <w:szCs w:val="22"/>
+          <w:lang w:val="fr-FR"/>
+        </w:rPr>
+        <w:t xml:space="preserve">our faire des </w:t>
+      </w:r>
+      <w:r>
+        <w:rPr>
+          <w:rFonts w:eastAsia="Times New Roman"/>
+          <w:color w:val="000000"/>
+          <w:sz w:val="22"/>
+          <w:szCs w:val="22"/>
+          <w:lang w:val="fr-FR"/>
+        </w:rPr>
+        <w:t>accessoires</w:t>
+      </w:r>
+      <w:r>
+        <w:rPr>
+          <w:rFonts w:eastAsia="Times New Roman"/>
+          <w:color w:val="000000"/>
+          <w:sz w:val="22"/>
+          <w:szCs w:val="22"/>
+          <w:lang w:val="fr-FR"/>
+        </w:rPr>
+        <w:t>.</w:t>
+      </w:r>
+    </w:p>
+    <w:p>
+      <w:pPr>
+        <w:rPr>
+          <w:rFonts w:eastAsia="Times New Roman"/>
+          <w:color w:val="000000"/>
+          <w:sz w:val="22"/>
+          <w:szCs w:val="22"/>
+          <w:lang w:val="fr-FR"/>
+        </w:rPr>
+      </w:pPr>
+    </w:p>
+    <w:p>
+      <w:pPr>
+        <w:rPr>
+          <w:rFonts w:eastAsia="Times New Roman"/>
+          <w:color w:val="000000"/>
+          <w:sz w:val="22"/>
+          <w:szCs w:val="22"/>
+          <w:lang w:val="fr-FR"/>
+        </w:rPr>
+      </w:pPr>
+      <w:r>
+        <w:rPr>
+          <w:rFonts w:eastAsia="Times New Roman"/>
+          <w:color w:val="000000"/>
+          <w:sz w:val="22"/>
+          <w:szCs w:val="22"/>
+          <w:lang w:val="fr-FR"/>
+        </w:rPr>
+        <w:t>C’est pour ça qu'i</w:t>
+      </w:r>
+      <w:r>
+        <w:rPr>
+          <w:rFonts w:eastAsia="Times New Roman"/>
+          <w:color w:val="000000"/>
+          <w:sz w:val="22"/>
+          <w:szCs w:val="22"/>
+          <w:lang w:val="fr-FR"/>
+        </w:rPr>
+        <w:t>ls</w:t>
+      </w:r>
+      <w:r>
+        <w:rPr>
+          <w:rFonts w:eastAsia="Times New Roman"/>
+          <w:color w:val="000000"/>
+          <w:sz w:val="22"/>
+          <w:szCs w:val="22"/>
+          <w:lang w:val="fr-FR"/>
+        </w:rPr>
+        <w:t xml:space="preserve"> se retrouvent pris dans les filets de pêche</w:t>
+      </w:r>
+      <w:r>
+        <w:rPr>
+          <w:rFonts w:eastAsia="Times New Roman"/>
+          <w:color w:val="000000"/>
+          <w:sz w:val="22"/>
+          <w:szCs w:val="22"/>
+          <w:lang w:val="fr-FR"/>
+        </w:rPr>
+        <w:t>.</w:t>
+      </w:r>
+    </w:p>
+    <w:p>
+      <w:pPr>
+        <w:rPr>
+          <w:rFonts w:eastAsia="Times New Roman"/>
+          <w:color w:val="000000"/>
+          <w:sz w:val="22"/>
+          <w:szCs w:val="22"/>
+          <w:lang w:val="fr-FR"/>
+        </w:rPr>
+      </w:pPr>
+      <w:r>
+        <w:rPr>
+          <w:rFonts w:eastAsia="Times New Roman"/>
+          <w:color w:val="000000"/>
+          <w:sz w:val="22"/>
+          <w:szCs w:val="22"/>
+          <w:lang w:val="fr-FR"/>
+        </w:rPr>
+        <w:t>Nous détruisons</w:t>
+      </w:r>
+      <w:r>
+        <w:rPr>
+          <w:rFonts w:eastAsia="Times New Roman"/>
+          <w:color w:val="000000"/>
+          <w:sz w:val="22"/>
+          <w:szCs w:val="22"/>
+          <w:lang w:val="fr-FR"/>
+        </w:rPr>
+        <w:t xml:space="preserve"> </w:t>
+      </w:r>
+      <w:r>
+        <w:rPr>
+          <w:rFonts w:eastAsia="Times New Roman"/>
+          <w:color w:val="000000"/>
+          <w:sz w:val="22"/>
+          <w:szCs w:val="22"/>
+          <w:lang w:val="fr-FR"/>
+        </w:rPr>
+        <w:t>aussi</w:t>
+      </w:r>
+      <w:r>
+        <w:rPr>
+          <w:rFonts w:eastAsia="Times New Roman"/>
+          <w:color w:val="000000"/>
+          <w:sz w:val="22"/>
+          <w:szCs w:val="22"/>
+          <w:lang w:val="fr-FR"/>
+        </w:rPr>
+        <w:t xml:space="preserve"> leurs</w:t>
+      </w:r>
+      <w:r>
+        <w:rPr>
+          <w:rFonts w:eastAsia="Times New Roman"/>
+          <w:color w:val="000000"/>
+          <w:sz w:val="22"/>
+          <w:szCs w:val="22"/>
+          <w:lang w:val="fr-FR"/>
+        </w:rPr>
+        <w:t xml:space="preserve"> l'habitat</w:t>
+      </w:r>
+      <w:r>
+        <w:rPr>
+          <w:rFonts w:eastAsia="Times New Roman"/>
+          <w:color w:val="000000"/>
+          <w:sz w:val="22"/>
+          <w:szCs w:val="22"/>
+          <w:lang w:val="fr-FR"/>
+        </w:rPr>
+        <w:t xml:space="preserve"> </w:t>
+      </w:r>
+      <w:r>
+        <w:rPr>
+          <w:rFonts w:eastAsia="Times New Roman"/>
+          <w:color w:val="000000"/>
+          <w:sz w:val="22"/>
+          <w:szCs w:val="22"/>
+          <w:lang w:val="fr-FR"/>
+        </w:rPr>
+        <w:t xml:space="preserve">naturel </w:t>
+      </w:r>
+      <w:r>
+        <w:rPr>
+          <w:rFonts w:eastAsia="Times New Roman"/>
+          <w:color w:val="000000"/>
+          <w:sz w:val="22"/>
+          <w:szCs w:val="22"/>
+          <w:lang w:val="fr-FR"/>
+        </w:rPr>
+        <w:t>à cause de la p</w:t>
+      </w:r>
+      <w:r>
+        <w:rPr>
+          <w:rFonts w:eastAsia="Times New Roman"/>
+          <w:color w:val="000000"/>
+          <w:sz w:val="22"/>
+          <w:szCs w:val="22"/>
+          <w:lang w:val="fr-FR"/>
+        </w:rPr>
+        <w:t>ollution</w:t>
+      </w:r>
+    </w:p>
+    <w:p>
+      <w:pPr>
+        <w:rPr>
+          <w:rFonts w:eastAsia="Times New Roman"/>
+          <w:color w:val="000000"/>
+          <w:sz w:val="22"/>
+          <w:szCs w:val="22"/>
+          <w:lang w:val="fr-FR"/>
+        </w:rPr>
+      </w:pPr>
     </w:p>
     <w:p>
       <w:pPr>
@@ -2175,6 +2377,7 @@
           <w:szCs w:val="22"/>
           <w:lang w:val="fr-FR"/>
         </w:rPr>
+        <w:lastRenderedPageBreak/>
         <w:t>Réduire la pollution en ne jetant pas de déchets, en participant à des nettoyages de plages, en recyclant et en réutilisant les sacs en plastique et les bouteilles d'eau.</w:t>
       </w:r>
     </w:p>
@@ -2196,7 +2399,6 @@
           <w:szCs w:val="22"/>
           <w:lang w:val="fr-FR"/>
         </w:rPr>
-        <w:lastRenderedPageBreak/>
         <w:t>Pratiquer et promouvoir une pêche responsable.</w:t>
       </w:r>
     </w:p>
@@ -2220,6 +2422,17 @@
         </w:rPr>
         <w:t>Éviter les aliments qui utilisent des nageoires de requin, comme la soupe aux ailerons de requin.</w:t>
       </w:r>
+    </w:p>
+    <w:p>
+      <w:pPr>
+        <w:rPr>
+          <w:rFonts w:eastAsia="Times New Roman"/>
+          <w:color w:val="000000"/>
+          <w:sz w:val="22"/>
+          <w:szCs w:val="22"/>
+          <w:lang w:val="fr-FR"/>
+        </w:rPr>
+      </w:pPr>
     </w:p>
     <w:p>
       <w:pPr>

</xml_diff>

<commit_message>
[Add] scripts button to app
</commit_message>
<xml_diff>
--- a/NAO scirpts/Script de Shark Talk- Français.docx
+++ b/NAO scirpts/Script de Shark Talk- Français.docx
@@ -648,6 +648,17 @@
           <w:lang w:val="fr-FR"/>
         </w:rPr>
       </w:pPr>
+    </w:p>
+    <w:p>
+      <w:pPr>
+        <w:rPr>
+          <w:rFonts w:eastAsia="Times New Roman"/>
+          <w:color w:val="000000"/>
+          <w:sz w:val="22"/>
+          <w:szCs w:val="22"/>
+          <w:lang w:val="fr-FR"/>
+        </w:rPr>
+      </w:pPr>
       <w:r>
         <w:rPr>
           <w:rFonts w:eastAsia="Times New Roman"/>
@@ -709,6 +720,7 @@
           <w:szCs w:val="22"/>
           <w:lang w:val="fr-FR"/>
         </w:rPr>
+        <w:lastRenderedPageBreak/>
         <w:t>EDU :</w:t>
       </w:r>
     </w:p>
@@ -730,7 +742,6 @@
           <w:szCs w:val="22"/>
           <w:lang w:val="fr-FR"/>
         </w:rPr>
-        <w:lastRenderedPageBreak/>
         <w:t>Les requins et les raies appartiennent à la même famille et existent depuis environ 400 millions d'années.</w:t>
       </w:r>
     </w:p>
@@ -2126,17 +2137,7 @@
           <w:szCs w:val="22"/>
           <w:lang w:val="fr-FR"/>
         </w:rPr>
-        <w:t>aussi</w:t>
-      </w:r>
-      <w:r>
-        <w:rPr>
-          <w:rFonts w:eastAsia="Times New Roman"/>
-          <w:color w:val="000000"/>
-          <w:sz w:val="22"/>
-          <w:szCs w:val="22"/>
-          <w:lang w:val="fr-FR"/>
-        </w:rPr>
-        <w:t xml:space="preserve"> leurs</w:t>
+        <w:t>aussi leurs</w:t>
       </w:r>
       <w:r>
         <w:rPr>
@@ -5464,7 +5465,12 @@
 </file>
 
 <file path=customXml/item1.xml><?xml version="1.0" encoding="utf-8"?>
-<b:Sources xmlns:b="http://schemas.openxmlformats.org/officeDocument/2006/bibliography" xmlns="http://schemas.openxmlformats.org/officeDocument/2006/bibliography" SelectedStyle="\APASixthEditionOfficeOnline.xsl" StyleName="APA" Version="6"/>
+<?mso-contentType ?>
+<FormTemplates xmlns="http://schemas.microsoft.com/sharepoint/v3/contenttype/forms">
+  <Display>DocumentLibraryForm</Display>
+  <Edit>DocumentLibraryForm</Edit>
+  <New>DocumentLibraryForm</New>
+</FormTemplates>
 </file>
 
 <file path=customXml/item2.xml><?xml version="1.0" encoding="utf-8"?>
@@ -5701,12 +5707,7 @@
 </file>
 
 <file path=customXml/item3.xml><?xml version="1.0" encoding="utf-8"?>
-<?mso-contentType ?>
-<FormTemplates xmlns="http://schemas.microsoft.com/sharepoint/v3/contenttype/forms">
-  <Display>DocumentLibraryForm</Display>
-  <Edit>DocumentLibraryForm</Edit>
-  <New>DocumentLibraryForm</New>
-</FormTemplates>
+<b:Sources xmlns:b="http://schemas.openxmlformats.org/officeDocument/2006/bibliography" xmlns="http://schemas.openxmlformats.org/officeDocument/2006/bibliography" SelectedStyle="\APASixthEditionOfficeOnline.xsl" StyleName="APA" Version="6"/>
 </file>
 
 <file path=customXml/item4.xml><?xml version="1.0" encoding="utf-8"?>
@@ -5718,9 +5719,9 @@
 </file>
 
 <file path=customXml/itemProps1.xml><?xml version="1.0" encoding="utf-8"?>
-<ds:datastoreItem xmlns:ds="http://schemas.openxmlformats.org/officeDocument/2006/customXml" ds:itemID="{105AFB9F-286A-471E-95B3-E60C4FAF847F}">
+<ds:datastoreItem xmlns:ds="http://schemas.openxmlformats.org/officeDocument/2006/customXml" ds:itemID="{F0CBB83C-222F-49F5-82E5-1CCF5D7B7CE9}">
   <ds:schemaRefs>
-    <ds:schemaRef ds:uri="http://schemas.openxmlformats.org/officeDocument/2006/bibliography"/>
+    <ds:schemaRef ds:uri="http://schemas.microsoft.com/sharepoint/v3/contenttype/forms"/>
   </ds:schemaRefs>
 </ds:datastoreItem>
 </file>
@@ -5745,9 +5746,9 @@
 </file>
 
 <file path=customXml/itemProps3.xml><?xml version="1.0" encoding="utf-8"?>
-<ds:datastoreItem xmlns:ds="http://schemas.openxmlformats.org/officeDocument/2006/customXml" ds:itemID="{F0CBB83C-222F-49F5-82E5-1CCF5D7B7CE9}">
+<ds:datastoreItem xmlns:ds="http://schemas.openxmlformats.org/officeDocument/2006/customXml" ds:itemID="{105AFB9F-286A-471E-95B3-E60C4FAF847F}">
   <ds:schemaRefs>
-    <ds:schemaRef ds:uri="http://schemas.microsoft.com/sharepoint/v3/contenttype/forms"/>
+    <ds:schemaRef ds:uri="http://schemas.openxmlformats.org/officeDocument/2006/bibliography"/>
   </ds:schemaRefs>
 </ds:datastoreItem>
 </file>

</xml_diff>